<commit_message>
Change to example SQL to include output of connection point geometry (between edge end and node)
</commit_message>
<xml_diff>
--- a/doc/ni_connect_hanging_edges_to_nodes.docx
+++ b/doc/ni_connect_hanging_edges_to_nodes.docx
@@ -458,6 +458,26 @@
           <w:szCs w:val="20"/>
         </w:rPr>
         <w:t>geom</w:t>
+      </w:r>
+      <w:proofErr w:type="spellEnd"/>
+      <w:r>
+        <w:rPr>
+          <w:rFonts w:ascii="Courier New" w:hAnsi="Courier New" w:cs="Courier New"/>
+          <w:b/>
+          <w:sz w:val="20"/>
+          <w:szCs w:val="20"/>
+        </w:rPr>
+        <w:t xml:space="preserve"> geometry, </w:t>
+      </w:r>
+      <w:proofErr w:type="spellStart"/>
+      <w:r>
+        <w:rPr>
+          <w:rFonts w:ascii="Courier New" w:hAnsi="Courier New" w:cs="Courier New"/>
+          <w:b/>
+          <w:sz w:val="20"/>
+          <w:szCs w:val="20"/>
+        </w:rPr>
+        <w:t>connection_point_geom</w:t>
       </w:r>
       <w:proofErr w:type="spellEnd"/>
       <w:r>

</xml_diff>